<commit_message>
Deploying to gh-pages from @ janfabian/cv@0fa2e9fc5cd1cc26b44d8da9db308596fdffa144 🚀
</commit_message>
<xml_diff>
--- a/index.docx
+++ b/index.docx
@@ -24,13 +24,10 @@
         <w:pStyle w:val="BlockText"/>
       </w:pPr>
       <w:r>
-        <w:t xml:space="preserve">Node.js developer</w:t>
+        <w:t xml:space="preserve">Full-stack developer</w:t>
       </w:r>
       <w:r>
         <w:br w:type="textWrapping"/>
-      </w:r>
-      <w:r>
-        <w:t xml:space="preserve">I’m keen on exploring DevOps field and Golang</w:t>
       </w:r>
     </w:p>
     <w:p>
@@ -55,7 +52,45 @@
         <w:pStyle w:val="DefinitionTerm"/>
       </w:pPr>
       <w:r>
-        <w:t xml:space="preserve">2018-Present</w:t>
+        <w:t xml:space="preserve">2019-Present</w:t>
+      </w:r>
+    </w:p>
+    <w:p>
+      <w:pPr>
+        <w:pStyle w:val="Definition"/>
+      </w:pPr>
+      <w:r>
+        <w:rPr>
+          <w:b/>
+        </w:rPr>
+        <w:t xml:space="preserve">TOPMONKS</w:t>
+      </w:r>
+    </w:p>
+    <w:p>
+      <w:pPr>
+        <w:pStyle w:val="Definition"/>
+      </w:pPr>
+      <w:r>
+        <w:rPr>
+          <w:i/>
+        </w:rPr>
+        <w:t xml:space="preserve">React, Firebase, AWS</w:t>
+      </w:r>
+    </w:p>
+    <w:p>
+      <w:pPr>
+        <w:pStyle w:val="Definition"/>
+      </w:pPr>
+      <w:r>
+        <w:t xml:space="preserve">Return back to the scene of the crime.</w:t>
+      </w:r>
+    </w:p>
+    <w:p>
+      <w:pPr>
+        <w:pStyle w:val="DefinitionTerm"/>
+      </w:pPr>
+      <w:r>
+        <w:t xml:space="preserve">2018-2019</w:t>
       </w:r>
     </w:p>
     <w:p>
@@ -77,15 +112,15 @@
         <w:rPr>
           <w:i/>
         </w:rPr>
-        <w:t xml:space="preserve">TypeScript, ReasonML, React.js, PostgreSQL</w:t>
-      </w:r>
-    </w:p>
-    <w:p>
-      <w:pPr>
-        <w:pStyle w:val="Definition"/>
-      </w:pPr>
-      <w:r>
-        <w:t xml:space="preserve">I’m currently employed at McKinsey&amp;Company. It’s still mainly consulting firm, but as part of the innovation process, it offers to its clients technical solutions for all the different industry fields. I’m part of the team responsible for common services used by those solutions.</w:t>
+        <w:t xml:space="preserve">TypeScript, ReasonML, React, PostgreSQL</w:t>
+      </w:r>
+    </w:p>
+    <w:p>
+      <w:pPr>
+        <w:pStyle w:val="Definition"/>
+      </w:pPr>
+      <w:r>
+        <w:t xml:space="preserve">I was part of the team responsible for common services used by internal analytic solutions.</w:t>
       </w:r>
     </w:p>
     <w:p>
@@ -104,7 +139,7 @@
         <w:rPr>
           <w:b/>
         </w:rPr>
-        <w:t xml:space="preserve">TopMonks</w:t>
+        <w:t xml:space="preserve">TOPMONKS</w:t>
       </w:r>
     </w:p>
     <w:p>
@@ -133,7 +168,7 @@
           <w:rPr>
             <w:rStyle w:val="Hyperlink"/>
           </w:rPr>
-          <w:t xml:space="preserve">TopMonks</w:t>
+          <w:t xml:space="preserve">TOPMONKS</w:t>
         </w:r>
       </w:hyperlink>
       <w:r>
@@ -217,7 +252,7 @@
           <w:rPr>
             <w:rStyle w:val="Hyperlink"/>
           </w:rPr>
-          <w:t xml:space="preserve">EVE</w:t>
+          <w:t xml:space="preserve">OM Platform</w:t>
         </w:r>
       </w:hyperlink>
     </w:p>
@@ -229,15 +264,227 @@
         <w:rPr>
           <w:i/>
         </w:rPr>
-        <w:t xml:space="preserve">TopMonks, 4 months, React.js web application</w:t>
-      </w:r>
-    </w:p>
-    <w:p>
-      <w:pPr>
-        <w:pStyle w:val="Definition"/>
-      </w:pPr>
-      <w:r>
-        <w:t xml:space="preserve">EVE is a project done in cooperation with the</w:t>
+        <w:t xml:space="preserve">TOPMONKS, 4 months, Firebase React app</w:t>
+      </w:r>
+      <w:r>
+        <w:rPr>
+          <w:i/>
+        </w:rPr>
+        <w:t xml:space="preserve"> </w:t>
+      </w:r>
+    </w:p>
+    <w:p>
+      <w:pPr>
+        <w:pStyle w:val="Definition"/>
+      </w:pPr>
+      <w:r>
+        <w:t xml:space="preserve">Web Application for companies to raise money via investment rounds.</w:t>
+      </w:r>
+    </w:p>
+    <w:p>
+      <w:pPr>
+        <w:pStyle w:val="Definition"/>
+      </w:pPr>
+      <w:r>
+        <w:rPr>
+          <w:i/>
+        </w:rPr>
+        <w:t xml:space="preserve">Technologies/frameworks used in this project</w:t>
+      </w:r>
+    </w:p>
+    <w:p>
+      <w:pPr>
+        <w:pStyle w:val="Compact"/>
+        <w:pStyle w:val="Definition"/>
+        <w:numPr>
+          <w:numId w:val="1001"/>
+          <w:ilvl w:val="0"/>
+        </w:numPr>
+      </w:pPr>
+      <w:r>
+        <w:t xml:space="preserve">Firebase APIs (Auth, Firestore, Functions)</w:t>
+      </w:r>
+    </w:p>
+    <w:p>
+      <w:pPr>
+        <w:pStyle w:val="Compact"/>
+        <w:pStyle w:val="Definition"/>
+        <w:numPr>
+          <w:numId w:val="1001"/>
+          <w:ilvl w:val="0"/>
+        </w:numPr>
+      </w:pPr>
+      <w:r>
+        <w:t xml:space="preserve">React</w:t>
+      </w:r>
+    </w:p>
+    <w:p>
+      <w:pPr>
+        <w:pStyle w:val="Compact"/>
+        <w:pStyle w:val="Definition"/>
+        <w:numPr>
+          <w:numId w:val="1001"/>
+          <w:ilvl w:val="0"/>
+        </w:numPr>
+      </w:pPr>
+      <w:r>
+        <w:t xml:space="preserve">RxJS</w:t>
+      </w:r>
+    </w:p>
+    <w:p>
+      <w:pPr>
+        <w:pStyle w:val="Compact"/>
+        <w:pStyle w:val="Definition"/>
+        <w:numPr>
+          <w:numId w:val="1001"/>
+          <w:ilvl w:val="0"/>
+        </w:numPr>
+      </w:pPr>
+      <w:r>
+        <w:t xml:space="preserve">MaterialUI</w:t>
+      </w:r>
+    </w:p>
+    <w:p>
+      <w:pPr>
+        <w:pStyle w:val="DefinitionTerm"/>
+      </w:pPr>
+      <w:r>
+        <w:t xml:space="preserve">Travelport</w:t>
+      </w:r>
+    </w:p>
+    <w:p>
+      <w:pPr>
+        <w:pStyle w:val="Definition"/>
+      </w:pPr>
+      <w:r>
+        <w:rPr>
+          <w:i/>
+        </w:rPr>
+        <w:t xml:space="preserve">TOPMONKS, 12 months, Serverless API</w:t>
+      </w:r>
+    </w:p>
+    <w:p>
+      <w:pPr>
+        <w:pStyle w:val="Definition"/>
+      </w:pPr>
+      <w:r>
+        <w:t xml:space="preserve">Scope of this project was creating an API for corporate booking tool. The API was documented via Postman.</w:t>
+      </w:r>
+    </w:p>
+    <w:p>
+      <w:pPr>
+        <w:pStyle w:val="Definition"/>
+      </w:pPr>
+      <w:r>
+        <w:rPr>
+          <w:i/>
+        </w:rPr>
+        <w:t xml:space="preserve">Technologies/frameworks used in this project</w:t>
+      </w:r>
+    </w:p>
+    <w:p>
+      <w:pPr>
+        <w:pStyle w:val="Compact"/>
+        <w:pStyle w:val="Definition"/>
+        <w:numPr>
+          <w:numId w:val="1002"/>
+          <w:ilvl w:val="0"/>
+        </w:numPr>
+      </w:pPr>
+      <w:r>
+        <w:t xml:space="preserve">Serverless framework</w:t>
+      </w:r>
+    </w:p>
+    <w:p>
+      <w:pPr>
+        <w:pStyle w:val="Compact"/>
+        <w:pStyle w:val="Definition"/>
+        <w:numPr>
+          <w:numId w:val="1002"/>
+          <w:ilvl w:val="0"/>
+        </w:numPr>
+      </w:pPr>
+      <w:r>
+        <w:t xml:space="preserve">Typescript</w:t>
+      </w:r>
+    </w:p>
+    <w:p>
+      <w:pPr>
+        <w:pStyle w:val="Compact"/>
+        <w:pStyle w:val="Definition"/>
+        <w:numPr>
+          <w:numId w:val="1002"/>
+          <w:ilvl w:val="0"/>
+        </w:numPr>
+      </w:pPr>
+      <w:r>
+        <w:t xml:space="preserve">AWS Api Gateway</w:t>
+      </w:r>
+    </w:p>
+    <w:p>
+      <w:pPr>
+        <w:pStyle w:val="Compact"/>
+        <w:pStyle w:val="Definition"/>
+        <w:numPr>
+          <w:numId w:val="1002"/>
+          <w:ilvl w:val="0"/>
+        </w:numPr>
+      </w:pPr>
+      <w:r>
+        <w:t xml:space="preserve">AWS DynamoDB</w:t>
+      </w:r>
+    </w:p>
+    <w:p>
+      <w:pPr>
+        <w:pStyle w:val="Compact"/>
+        <w:pStyle w:val="Definition"/>
+        <w:numPr>
+          <w:numId w:val="1002"/>
+          <w:ilvl w:val="0"/>
+        </w:numPr>
+      </w:pPr>
+      <w:r>
+        <w:t xml:space="preserve">AWS StepFunctions</w:t>
+      </w:r>
+    </w:p>
+    <w:p>
+      <w:pPr>
+        <w:pStyle w:val="Compact"/>
+        <w:pStyle w:val="Definition"/>
+        <w:numPr>
+          <w:numId w:val="1002"/>
+          <w:ilvl w:val="0"/>
+        </w:numPr>
+      </w:pPr>
+      <w:r>
+        <w:t xml:space="preserve">Postman documentation</w:t>
+      </w:r>
+    </w:p>
+    <w:p>
+      <w:pPr>
+        <w:pStyle w:val="DefinitionTerm"/>
+      </w:pPr>
+      <w:r>
+        <w:t xml:space="preserve">EVE</w:t>
+      </w:r>
+    </w:p>
+    <w:p>
+      <w:pPr>
+        <w:pStyle w:val="Definition"/>
+      </w:pPr>
+      <w:r>
+        <w:rPr>
+          <w:i/>
+        </w:rPr>
+        <w:t xml:space="preserve">TOPMONKS, 4 months, React.js web application</w:t>
+      </w:r>
+    </w:p>
+    <w:p>
+      <w:pPr>
+        <w:pStyle w:val="Definition"/>
+      </w:pPr>
+      <w:r>
+        <w:t xml:space="preserve">EVE is a project created in cooperation with the</w:t>
       </w:r>
       <w:r>
         <w:t xml:space="preserve"> </w:t>
@@ -254,7 +501,7 @@
         <w:t xml:space="preserve"> </w:t>
       </w:r>
       <w:r>
-        <w:t xml:space="preserve">team. The motivation behind EVE is to allow online-store owners to expand and offer their products on the Amazon Marketplace. We built MVP enabling users to import Google Product Feed or Shopify products and spread these products across selected Amazon Marketplaces.</w:t>
+        <w:t xml:space="preserve">team. The motivation behind EVE is allowing online-store owners to expand and offer their products on the Amazon Marketplace. We built MVP enabling users to import either Google Product Feed or Shopify products and spread these products across selected Amazon Marketplaces.</w:t>
       </w:r>
     </w:p>
     <w:p>
@@ -265,15 +512,15 @@
         <w:rPr>
           <w:i/>
         </w:rPr>
-        <w:t xml:space="preserve">New technologies/frameworks I learnt on this project</w:t>
-      </w:r>
-    </w:p>
-    <w:p>
-      <w:pPr>
-        <w:pStyle w:val="Compact"/>
-        <w:pStyle w:val="Definition"/>
-        <w:numPr>
-          <w:numId w:val="1001"/>
+        <w:t xml:space="preserve">Technologies/frameworks used in this project</w:t>
+      </w:r>
+    </w:p>
+    <w:p>
+      <w:pPr>
+        <w:pStyle w:val="Compact"/>
+        <w:pStyle w:val="Definition"/>
+        <w:numPr>
+          <w:numId w:val="1003"/>
           <w:ilvl w:val="0"/>
         </w:numPr>
       </w:pPr>
@@ -286,7 +533,7 @@
         <w:pStyle w:val="Compact"/>
         <w:pStyle w:val="Definition"/>
         <w:numPr>
-          <w:numId w:val="1001"/>
+          <w:numId w:val="1003"/>
           <w:ilvl w:val="0"/>
         </w:numPr>
       </w:pPr>
@@ -299,7 +546,7 @@
         <w:pStyle w:val="Compact"/>
         <w:pStyle w:val="Definition"/>
         <w:numPr>
-          <w:numId w:val="1001"/>
+          <w:numId w:val="1003"/>
           <w:ilvl w:val="0"/>
         </w:numPr>
       </w:pPr>
@@ -312,7 +559,7 @@
         <w:pStyle w:val="Compact"/>
         <w:pStyle w:val="Definition"/>
         <w:numPr>
-          <w:numId w:val="1001"/>
+          <w:numId w:val="1003"/>
           <w:ilvl w:val="0"/>
         </w:numPr>
       </w:pPr>
@@ -325,7 +572,7 @@
         <w:pStyle w:val="Compact"/>
         <w:pStyle w:val="Definition"/>
         <w:numPr>
-          <w:numId w:val="1001"/>
+          <w:numId w:val="1003"/>
           <w:ilvl w:val="0"/>
         </w:numPr>
       </w:pPr>
@@ -338,7 +585,7 @@
         <w:pStyle w:val="Compact"/>
         <w:pStyle w:val="Definition"/>
         <w:numPr>
-          <w:numId w:val="1001"/>
+          <w:numId w:val="1003"/>
           <w:ilvl w:val="0"/>
         </w:numPr>
       </w:pPr>
@@ -398,7 +645,7 @@
         <w:rPr>
           <w:i/>
         </w:rPr>
-        <w:t xml:space="preserve">TopMonks, 14 months, Web application + React Native mobile application</w:t>
+        <w:t xml:space="preserve">TOPMONKS, 14 months, Web application + React Native mobile application</w:t>
       </w:r>
     </w:p>
     <w:p>
@@ -417,15 +664,15 @@
         <w:rPr>
           <w:i/>
         </w:rPr>
-        <w:t xml:space="preserve">New technologies/frameworks I learnt on this project</w:t>
-      </w:r>
-    </w:p>
-    <w:p>
-      <w:pPr>
-        <w:pStyle w:val="Compact"/>
-        <w:pStyle w:val="Definition"/>
-        <w:numPr>
-          <w:numId w:val="1002"/>
+        <w:t xml:space="preserve">Technologies/frameworks used in this project</w:t>
+      </w:r>
+    </w:p>
+    <w:p>
+      <w:pPr>
+        <w:pStyle w:val="Compact"/>
+        <w:pStyle w:val="Definition"/>
+        <w:numPr>
+          <w:numId w:val="1004"/>
           <w:ilvl w:val="0"/>
         </w:numPr>
       </w:pPr>
@@ -438,7 +685,7 @@
         <w:pStyle w:val="Compact"/>
         <w:pStyle w:val="Definition"/>
         <w:numPr>
-          <w:numId w:val="1002"/>
+          <w:numId w:val="1004"/>
           <w:ilvl w:val="0"/>
         </w:numPr>
       </w:pPr>
@@ -451,7 +698,7 @@
         <w:pStyle w:val="Compact"/>
         <w:pStyle w:val="Definition"/>
         <w:numPr>
-          <w:numId w:val="1002"/>
+          <w:numId w:val="1004"/>
           <w:ilvl w:val="0"/>
         </w:numPr>
       </w:pPr>
@@ -475,7 +722,7 @@
         <w:pStyle w:val="Compact"/>
         <w:pStyle w:val="Definition"/>
         <w:numPr>
-          <w:numId w:val="1002"/>
+          <w:numId w:val="1004"/>
           <w:ilvl w:val="0"/>
         </w:numPr>
       </w:pPr>
@@ -488,7 +735,7 @@
         <w:pStyle w:val="Compact"/>
         <w:pStyle w:val="Definition"/>
         <w:numPr>
-          <w:numId w:val="1002"/>
+          <w:numId w:val="1004"/>
           <w:ilvl w:val="0"/>
         </w:numPr>
       </w:pPr>
@@ -501,7 +748,7 @@
         <w:pStyle w:val="Compact"/>
         <w:pStyle w:val="Definition"/>
         <w:numPr>
-          <w:numId w:val="1002"/>
+          <w:numId w:val="1004"/>
           <w:ilvl w:val="0"/>
         </w:numPr>
       </w:pPr>
@@ -530,7 +777,7 @@
         <w:rPr>
           <w:i/>
         </w:rPr>
-        <w:t xml:space="preserve">TopMonks, 12 months, Web application + React Native mobile application</w:t>
+        <w:t xml:space="preserve">TOPMONKS, 12 months, Web application + React Native mobile application</w:t>
       </w:r>
     </w:p>
     <w:p>
@@ -549,15 +796,15 @@
         <w:rPr>
           <w:i/>
         </w:rPr>
-        <w:t xml:space="preserve">New technologies/frameworks I learnt on this project</w:t>
-      </w:r>
-    </w:p>
-    <w:p>
-      <w:pPr>
-        <w:pStyle w:val="Compact"/>
-        <w:pStyle w:val="Definition"/>
-        <w:numPr>
-          <w:numId w:val="1003"/>
+        <w:t xml:space="preserve">Technologies/frameworks used in this project</w:t>
+      </w:r>
+    </w:p>
+    <w:p>
+      <w:pPr>
+        <w:pStyle w:val="Compact"/>
+        <w:pStyle w:val="Definition"/>
+        <w:numPr>
+          <w:numId w:val="1005"/>
           <w:ilvl w:val="0"/>
         </w:numPr>
       </w:pPr>
@@ -570,7 +817,7 @@
         <w:pStyle w:val="Compact"/>
         <w:pStyle w:val="Definition"/>
         <w:numPr>
-          <w:numId w:val="1003"/>
+          <w:numId w:val="1005"/>
           <w:ilvl w:val="0"/>
         </w:numPr>
       </w:pPr>
@@ -583,7 +830,7 @@
         <w:pStyle w:val="Compact"/>
         <w:pStyle w:val="Definition"/>
         <w:numPr>
-          <w:numId w:val="1003"/>
+          <w:numId w:val="1005"/>
           <w:ilvl w:val="0"/>
         </w:numPr>
       </w:pPr>
@@ -596,7 +843,7 @@
         <w:pStyle w:val="Compact"/>
         <w:pStyle w:val="Definition"/>
         <w:numPr>
-          <w:numId w:val="1003"/>
+          <w:numId w:val="1005"/>
           <w:ilvl w:val="0"/>
         </w:numPr>
       </w:pPr>
@@ -609,7 +856,7 @@
         <w:pStyle w:val="Compact"/>
         <w:pStyle w:val="Definition"/>
         <w:numPr>
-          <w:numId w:val="1003"/>
+          <w:numId w:val="1005"/>
           <w:ilvl w:val="0"/>
         </w:numPr>
       </w:pPr>
@@ -622,7 +869,7 @@
         <w:pStyle w:val="Compact"/>
         <w:pStyle w:val="Definition"/>
         <w:numPr>
-          <w:numId w:val="1003"/>
+          <w:numId w:val="1005"/>
           <w:ilvl w:val="0"/>
         </w:numPr>
       </w:pPr>
@@ -635,7 +882,7 @@
         <w:pStyle w:val="Compact"/>
         <w:pStyle w:val="Definition"/>
         <w:numPr>
-          <w:numId w:val="1003"/>
+          <w:numId w:val="1005"/>
           <w:ilvl w:val="0"/>
         </w:numPr>
       </w:pPr>
@@ -648,7 +895,7 @@
         <w:pStyle w:val="Compact"/>
         <w:pStyle w:val="Definition"/>
         <w:numPr>
-          <w:numId w:val="1003"/>
+          <w:numId w:val="1005"/>
           <w:ilvl w:val="0"/>
         </w:numPr>
       </w:pPr>
@@ -761,215 +1008,78 @@
       <w:pPr>
         <w:pStyle w:val="Heading2"/>
       </w:pPr>
-      <w:bookmarkStart w:id="34" w:name="interest"/>
-      <w:r>
-        <w:t xml:space="preserve">Interest</w:t>
+      <w:bookmarkStart w:id="34" w:name="misc"/>
+      <w:r>
+        <w:t xml:space="preserve">Misc</w:t>
       </w:r>
       <w:bookmarkEnd w:id="34"/>
     </w:p>
     <w:p>
       <w:pPr>
-        <w:pStyle w:val="DefinitionTerm"/>
-      </w:pPr>
-      <w:r>
-        <w:t xml:space="preserve">IT</w:t>
-      </w:r>
-    </w:p>
-    <w:p>
-      <w:pPr>
-        <w:pStyle w:val="Compact"/>
-        <w:pStyle w:val="Definition"/>
-        <w:numPr>
-          <w:numId w:val="1004"/>
-          <w:ilvl w:val="0"/>
-        </w:numPr>
-      </w:pPr>
-      <w:r>
-        <w:t xml:space="preserve">Golang</w:t>
-      </w:r>
-      <w:r>
-        <w:t xml:space="preserve"> </w:t>
-      </w:r>
-      <w:r>
-        <w:rPr>
-          <w:i/>
-        </w:rPr>
-        <w:t xml:space="preserve">(I’m going through the Go track on the</w:t>
-      </w:r>
-      <w:r>
-        <w:rPr>
-          <w:i/>
-        </w:rPr>
-        <w:t xml:space="preserve"> </w:t>
-      </w:r>
+        <w:numPr>
+          <w:numId w:val="1006"/>
+          <w:ilvl w:val="0"/>
+        </w:numPr>
+      </w:pPr>
+      <w:r>
+        <w:t xml:space="preserve">Location: Hradec Králové</w:t>
+      </w:r>
+    </w:p>
+    <w:p>
+      <w:pPr>
+        <w:numPr>
+          <w:numId w:val="1006"/>
+          <w:ilvl w:val="0"/>
+        </w:numPr>
+      </w:pPr>
+      <w:r>
+        <w:t xml:space="preserve">Languages:</w:t>
+      </w:r>
+    </w:p>
+    <w:p>
+      <w:pPr>
+        <w:pStyle w:val="Compact"/>
+        <w:numPr>
+          <w:numId w:val="1007"/>
+          <w:ilvl w:val="1"/>
+        </w:numPr>
+      </w:pPr>
+      <w:r>
+        <w:t xml:space="preserve">Czech (native speaker)</w:t>
+      </w:r>
+    </w:p>
+    <w:p>
+      <w:pPr>
+        <w:pStyle w:val="Compact"/>
+        <w:numPr>
+          <w:numId w:val="1007"/>
+          <w:ilvl w:val="1"/>
+        </w:numPr>
+      </w:pPr>
+      <w:r>
+        <w:t xml:space="preserve">English</w:t>
+      </w:r>
+    </w:p>
+    <w:p>
+      <w:pPr>
+        <w:pStyle w:val="Compact"/>
+        <w:numPr>
+          <w:numId w:val="1007"/>
+          <w:ilvl w:val="1"/>
+        </w:numPr>
+      </w:pPr>
+      <w:r>
+        <w:t xml:space="preserve">German</w:t>
+      </w:r>
+    </w:p>
+    <w:p>
+      <w:pPr>
+        <w:numPr>
+          <w:numId w:val="1006"/>
+          <w:ilvl w:val="0"/>
+        </w:numPr>
+      </w:pPr>
       <w:hyperlink r:id="rId35">
-        <w:r>
-          <w:rPr>
-            <w:rStyle w:val="Hyperlink"/>
-            <w:i/>
-          </w:rPr>
-          <w:t xml:space="preserve">Exercism</w:t>
-        </w:r>
-      </w:hyperlink>
-      <w:r>
-        <w:rPr>
-          <w:i/>
-        </w:rPr>
-        <w:t xml:space="preserve">)</w:t>
-      </w:r>
-    </w:p>
-    <w:p>
-      <w:pPr>
-        <w:pStyle w:val="Compact"/>
-        <w:pStyle w:val="Definition"/>
-        <w:numPr>
-          <w:numId w:val="1004"/>
-          <w:ilvl w:val="0"/>
-        </w:numPr>
-      </w:pPr>
-      <w:r>
-        <w:t xml:space="preserve">Kubernetes</w:t>
-      </w:r>
-      <w:r>
-        <w:t xml:space="preserve"> </w:t>
-      </w:r>
-      <w:r>
-        <w:rPr>
-          <w:i/>
-        </w:rPr>
-        <w:t xml:space="preserve">(I prepare for the CKA exam planned for 07/2019)</w:t>
-      </w:r>
-    </w:p>
-    <w:p>
-      <w:pPr>
-        <w:pStyle w:val="Compact"/>
-        <w:pStyle w:val="Definition"/>
-        <w:numPr>
-          <w:numId w:val="1004"/>
-          <w:ilvl w:val="0"/>
-        </w:numPr>
-      </w:pPr>
-      <w:r>
-        <w:t xml:space="preserve">Google Cloud Platform</w:t>
-      </w:r>
-      <w:r>
-        <w:t xml:space="preserve"> </w:t>
-      </w:r>
-      <w:r>
-        <w:rPr>
-          <w:i/>
-        </w:rPr>
-        <w:t xml:space="preserve">(I use GCP to deploy my development k8s cluster)</w:t>
-      </w:r>
-    </w:p>
-    <w:p>
-      <w:pPr>
-        <w:pStyle w:val="DefinitionTerm"/>
-      </w:pPr>
-      <w:r>
-        <w:t xml:space="preserve">Others</w:t>
-      </w:r>
-    </w:p>
-    <w:p>
-      <w:pPr>
-        <w:pStyle w:val="Definition"/>
-      </w:pPr>
-      <w:r>
-        <w:t xml:space="preserve">Czech classic literature book collections; my favourite writer is Vladislav Vancura, whose pieces representing poem in prose for me.</w:t>
-      </w:r>
-    </w:p>
-    <w:p>
-      <w:pPr>
-        <w:pStyle w:val="Definition"/>
-      </w:pPr>
-      <w:r>
-        <w:t xml:space="preserve">Running with drum and bass in my ears</w:t>
-      </w:r>
-    </w:p>
-    <w:p>
-      <w:pPr>
-        <w:pStyle w:val="Definition"/>
-      </w:pPr>
-      <w:r>
-        <w:t xml:space="preserve">Freestyle rap and frestyle fairy tails telling for my son</w:t>
-      </w:r>
-    </w:p>
-    <w:p>
-      <w:pPr>
-        <w:pStyle w:val="Heading2"/>
-      </w:pPr>
-      <w:bookmarkStart w:id="36" w:name="misc"/>
-      <w:r>
-        <w:t xml:space="preserve">Misc</w:t>
-      </w:r>
-      <w:bookmarkEnd w:id="36"/>
-    </w:p>
-    <w:p>
-      <w:pPr>
-        <w:numPr>
-          <w:numId w:val="1005"/>
-          <w:ilvl w:val="0"/>
-        </w:numPr>
-      </w:pPr>
-      <w:r>
-        <w:t xml:space="preserve">Location: Prague</w:t>
-      </w:r>
-    </w:p>
-    <w:p>
-      <w:pPr>
-        <w:numPr>
-          <w:numId w:val="1005"/>
-          <w:ilvl w:val="0"/>
-        </w:numPr>
-      </w:pPr>
-      <w:r>
-        <w:t xml:space="preserve">Languages:</w:t>
-      </w:r>
-    </w:p>
-    <w:p>
-      <w:pPr>
-        <w:pStyle w:val="Compact"/>
-        <w:numPr>
-          <w:numId w:val="1006"/>
-          <w:ilvl w:val="1"/>
-        </w:numPr>
-      </w:pPr>
-      <w:r>
-        <w:t xml:space="preserve">Czech (native speaker)</w:t>
-      </w:r>
-    </w:p>
-    <w:p>
-      <w:pPr>
-        <w:pStyle w:val="Compact"/>
-        <w:numPr>
-          <w:numId w:val="1006"/>
-          <w:ilvl w:val="1"/>
-        </w:numPr>
-      </w:pPr>
-      <w:r>
-        <w:t xml:space="preserve">English</w:t>
-      </w:r>
-    </w:p>
-    <w:p>
-      <w:pPr>
-        <w:pStyle w:val="Compact"/>
-        <w:numPr>
-          <w:numId w:val="1006"/>
-          <w:ilvl w:val="1"/>
-        </w:numPr>
-      </w:pPr>
-      <w:r>
-        <w:t xml:space="preserve">German</w:t>
-      </w:r>
-    </w:p>
-    <w:p>
-      <w:pPr>
-        <w:numPr>
-          <w:numId w:val="1005"/>
-          <w:ilvl w:val="0"/>
-        </w:numPr>
-      </w:pPr>
-      <w:hyperlink r:id="rId37">
         <w:r>
           <w:rPr>
             <w:rStyle w:val="Hyperlink"/>
@@ -1026,7 +1136,7 @@
       <w:pPr>
         <w:pStyle w:val="BlockText"/>
       </w:pPr>
-      <w:hyperlink r:id="rId38">
+      <w:hyperlink r:id="rId36">
         <w:r>
           <w:rPr>
             <w:rStyle w:val="Hyperlink"/>
@@ -1038,7 +1148,7 @@
         <w:t xml:space="preserve"> </w:t>
       </w:r>
       <w:r>
-        <w:t xml:space="preserve">• +420 777 872 077 • 29 years old</w:t>
+        <w:t xml:space="preserve">• +420 777 872 077 • 31 years old</w:t>
       </w:r>
       <w:r>
         <w:br w:type="textWrapping"/>
@@ -1405,6 +1515,9 @@
     <w:abstractNumId w:val="991"/>
   </w:num>
   <w:num w:numId="1006">
+    <w:abstractNumId w:val="991"/>
+  </w:num>
+  <w:num w:numId="1007">
     <w:abstractNumId w:val="991"/>
   </w:num>
 </w:numbering>

</xml_diff>

<commit_message>
Deploying to gh-pages from @ janfabian/cv@afde5e43a158950014d8529c7e0ecece2c3d3fb0 🚀
</commit_message>
<xml_diff>
--- a/index.docx
+++ b/index.docx
@@ -74,7 +74,7 @@
         <w:rPr>
           <w:i/>
         </w:rPr>
-        <w:t xml:space="preserve">React, Firebase, AWS</w:t>
+        <w:t xml:space="preserve">Node.js, React, Firebase, AWS</w:t>
       </w:r>
     </w:p>
     <w:p>
@@ -158,7 +158,7 @@
         <w:pStyle w:val="Definition"/>
       </w:pPr>
       <w:r>
-        <w:t xml:space="preserve">I spent last three years in the company called</w:t>
+        <w:t xml:space="preserve">I spent three years in</w:t>
       </w:r>
       <w:r>
         <w:t xml:space="preserve"> </w:t>
@@ -278,7 +278,7 @@
         <w:pStyle w:val="Definition"/>
       </w:pPr>
       <w:r>
-        <w:t xml:space="preserve">Web Application for companies to raise money via investment rounds.</w:t>
+        <w:t xml:space="preserve">Web Application for companies to raise money via public investment rounds.</w:t>
       </w:r>
     </w:p>
     <w:p>
@@ -476,7 +476,7 @@
         <w:rPr>
           <w:i/>
         </w:rPr>
-        <w:t xml:space="preserve">TOPMONKS, 4 months, React.js web application</w:t>
+        <w:t xml:space="preserve">TOPMONKS, 4 months, React web application</w:t>
       </w:r>
     </w:p>
     <w:p>

</xml_diff>